<commit_message>
Added deliverable features to project overview document
</commit_message>
<xml_diff>
--- a/midterm_project_overview.docx
+++ b/midterm_project_overview.docx
@@ -670,6 +670,670 @@
       <w:pPr>
         <w:shd w:val="clear" w:color="auto" w:fill="FFFFFF"/>
         <w:spacing w:after="100" w:afterAutospacing="1"/>
+        <w:rPr>
+          <w:rFonts w:ascii="Segoe UI" w:eastAsia="Times New Roman" w:hAnsi="Segoe UI" w:cs="Segoe UI"/>
+          <w:color w:val="212529"/>
+          <w:sz w:val="27"/>
+          <w:szCs w:val="27"/>
+        </w:rPr>
+      </w:pPr>
+      <w:r>
+        <w:rPr>
+          <w:rFonts w:ascii="Segoe UI" w:eastAsia="Times New Roman" w:hAnsi="Segoe UI" w:cs="Segoe UI"/>
+          <w:color w:val="212529"/>
+          <w:sz w:val="27"/>
+          <w:szCs w:val="27"/>
+        </w:rPr>
+        <w:t>Feature List:</w:t>
+      </w:r>
+    </w:p>
+    <w:p>
+      <w:pPr>
+        <w:shd w:val="clear" w:color="auto" w:fill="FFFFFF"/>
+        <w:spacing w:after="100" w:afterAutospacing="1"/>
+        <w:rPr>
+          <w:rFonts w:ascii="Segoe UI" w:eastAsia="Times New Roman" w:hAnsi="Segoe UI" w:cs="Segoe UI"/>
+          <w:color w:val="212529"/>
+          <w:sz w:val="27"/>
+          <w:szCs w:val="27"/>
+        </w:rPr>
+      </w:pPr>
+      <w:r>
+        <w:rPr>
+          <w:rFonts w:ascii="Segoe UI" w:eastAsia="Times New Roman" w:hAnsi="Segoe UI" w:cs="Segoe UI"/>
+          <w:color w:val="212529"/>
+          <w:sz w:val="27"/>
+          <w:szCs w:val="27"/>
+        </w:rPr>
+        <w:t xml:space="preserve">Average Temp (National) by Year </w:t>
+      </w:r>
+    </w:p>
+    <w:p>
+      <w:pPr>
+        <w:shd w:val="clear" w:color="auto" w:fill="FFFFFF"/>
+        <w:spacing w:after="100" w:afterAutospacing="1"/>
+        <w:rPr>
+          <w:rFonts w:ascii="Segoe UI" w:eastAsia="Times New Roman" w:hAnsi="Segoe UI" w:cs="Segoe UI"/>
+          <w:color w:val="212529"/>
+          <w:sz w:val="27"/>
+          <w:szCs w:val="27"/>
+        </w:rPr>
+      </w:pPr>
+      <w:r>
+        <w:rPr>
+          <w:rFonts w:ascii="Segoe UI" w:eastAsia="Times New Roman" w:hAnsi="Segoe UI" w:cs="Segoe UI"/>
+          <w:color w:val="212529"/>
+          <w:sz w:val="27"/>
+          <w:szCs w:val="27"/>
+        </w:rPr>
+        <w:t>Sum Precipitation (National) by Year</w:t>
+      </w:r>
+    </w:p>
+    <w:p>
+      <w:pPr>
+        <w:shd w:val="clear" w:color="auto" w:fill="FFFFFF"/>
+        <w:spacing w:after="100" w:afterAutospacing="1"/>
+        <w:rPr>
+          <w:rFonts w:ascii="Segoe UI" w:eastAsia="Times New Roman" w:hAnsi="Segoe UI" w:cs="Segoe UI"/>
+          <w:color w:val="212529"/>
+          <w:sz w:val="27"/>
+          <w:szCs w:val="27"/>
+        </w:rPr>
+      </w:pPr>
+      <w:r>
+        <w:rPr>
+          <w:rFonts w:ascii="Segoe UI" w:eastAsia="Times New Roman" w:hAnsi="Segoe UI" w:cs="Segoe UI"/>
+          <w:color w:val="212529"/>
+          <w:sz w:val="27"/>
+          <w:szCs w:val="27"/>
+        </w:rPr>
+        <w:t>Average Temp by City by Year</w:t>
+      </w:r>
+    </w:p>
+    <w:p>
+      <w:pPr>
+        <w:shd w:val="clear" w:color="auto" w:fill="FFFFFF"/>
+        <w:spacing w:after="100" w:afterAutospacing="1"/>
+        <w:rPr>
+          <w:rFonts w:ascii="Segoe UI" w:eastAsia="Times New Roman" w:hAnsi="Segoe UI" w:cs="Segoe UI"/>
+          <w:color w:val="212529"/>
+          <w:sz w:val="27"/>
+          <w:szCs w:val="27"/>
+        </w:rPr>
+      </w:pPr>
+      <w:r>
+        <w:rPr>
+          <w:rFonts w:ascii="Segoe UI" w:eastAsia="Times New Roman" w:hAnsi="Segoe UI" w:cs="Segoe UI"/>
+          <w:color w:val="212529"/>
+          <w:sz w:val="27"/>
+          <w:szCs w:val="27"/>
+        </w:rPr>
+        <w:t>Sum Precipitation by City by Year</w:t>
+      </w:r>
+    </w:p>
+    <w:p>
+      <w:pPr>
+        <w:shd w:val="clear" w:color="auto" w:fill="FFFFFF"/>
+        <w:spacing w:after="100" w:afterAutospacing="1"/>
+        <w:rPr>
+          <w:rFonts w:ascii="Segoe UI" w:eastAsia="Times New Roman" w:hAnsi="Segoe UI" w:cs="Segoe UI"/>
+          <w:color w:val="212529"/>
+          <w:sz w:val="27"/>
+          <w:szCs w:val="27"/>
+        </w:rPr>
+      </w:pPr>
+      <w:r>
+        <w:rPr>
+          <w:rFonts w:ascii="Segoe UI" w:eastAsia="Times New Roman" w:hAnsi="Segoe UI" w:cs="Segoe UI"/>
+          <w:color w:val="212529"/>
+          <w:sz w:val="27"/>
+          <w:szCs w:val="27"/>
+        </w:rPr>
+        <w:t xml:space="preserve">Average Temp by City by </w:t>
+      </w:r>
+      <w:r>
+        <w:rPr>
+          <w:rFonts w:ascii="Segoe UI" w:eastAsia="Times New Roman" w:hAnsi="Segoe UI" w:cs="Segoe UI"/>
+          <w:color w:val="212529"/>
+          <w:sz w:val="27"/>
+          <w:szCs w:val="27"/>
+        </w:rPr>
+        <w:t>Season</w:t>
+      </w:r>
+    </w:p>
+    <w:p>
+      <w:pPr>
+        <w:shd w:val="clear" w:color="auto" w:fill="FFFFFF"/>
+        <w:spacing w:after="100" w:afterAutospacing="1"/>
+        <w:rPr>
+          <w:rFonts w:ascii="Segoe UI" w:eastAsia="Times New Roman" w:hAnsi="Segoe UI" w:cs="Segoe UI"/>
+          <w:color w:val="212529"/>
+          <w:sz w:val="27"/>
+          <w:szCs w:val="27"/>
+        </w:rPr>
+      </w:pPr>
+      <w:r>
+        <w:rPr>
+          <w:rFonts w:ascii="Segoe UI" w:eastAsia="Times New Roman" w:hAnsi="Segoe UI" w:cs="Segoe UI"/>
+          <w:color w:val="212529"/>
+          <w:sz w:val="27"/>
+          <w:szCs w:val="27"/>
+        </w:rPr>
+        <w:t xml:space="preserve">Sum Precipitation by City by </w:t>
+      </w:r>
+      <w:r>
+        <w:rPr>
+          <w:rFonts w:ascii="Segoe UI" w:eastAsia="Times New Roman" w:hAnsi="Segoe UI" w:cs="Segoe UI"/>
+          <w:color w:val="212529"/>
+          <w:sz w:val="27"/>
+          <w:szCs w:val="27"/>
+        </w:rPr>
+        <w:t>Season</w:t>
+      </w:r>
+    </w:p>
+    <w:p>
+      <w:pPr>
+        <w:shd w:val="clear" w:color="auto" w:fill="FFFFFF"/>
+        <w:spacing w:after="100" w:afterAutospacing="1"/>
+        <w:rPr>
+          <w:rFonts w:ascii="Segoe UI" w:eastAsia="Times New Roman" w:hAnsi="Segoe UI" w:cs="Segoe UI"/>
+          <w:color w:val="212529"/>
+          <w:sz w:val="27"/>
+          <w:szCs w:val="27"/>
+        </w:rPr>
+      </w:pPr>
+      <w:r>
+        <w:rPr>
+          <w:rFonts w:ascii="Segoe UI" w:eastAsia="Times New Roman" w:hAnsi="Segoe UI" w:cs="Segoe UI"/>
+          <w:color w:val="212529"/>
+          <w:sz w:val="27"/>
+          <w:szCs w:val="27"/>
+        </w:rPr>
+        <w:t xml:space="preserve">Average Temp by City by </w:t>
+      </w:r>
+      <w:r>
+        <w:rPr>
+          <w:rFonts w:ascii="Segoe UI" w:eastAsia="Times New Roman" w:hAnsi="Segoe UI" w:cs="Segoe UI"/>
+          <w:color w:val="212529"/>
+          <w:sz w:val="27"/>
+          <w:szCs w:val="27"/>
+        </w:rPr>
+        <w:t>Month</w:t>
+      </w:r>
+    </w:p>
+    <w:p>
+      <w:pPr>
+        <w:shd w:val="clear" w:color="auto" w:fill="FFFFFF"/>
+        <w:spacing w:after="100" w:afterAutospacing="1"/>
+        <w:rPr>
+          <w:rFonts w:ascii="Segoe UI" w:eastAsia="Times New Roman" w:hAnsi="Segoe UI" w:cs="Segoe UI"/>
+          <w:color w:val="212529"/>
+          <w:sz w:val="27"/>
+          <w:szCs w:val="27"/>
+        </w:rPr>
+      </w:pPr>
+      <w:r>
+        <w:rPr>
+          <w:rFonts w:ascii="Segoe UI" w:eastAsia="Times New Roman" w:hAnsi="Segoe UI" w:cs="Segoe UI"/>
+          <w:color w:val="212529"/>
+          <w:sz w:val="27"/>
+          <w:szCs w:val="27"/>
+        </w:rPr>
+        <w:t xml:space="preserve">Sum Precipitation by City by </w:t>
+      </w:r>
+      <w:r>
+        <w:rPr>
+          <w:rFonts w:ascii="Segoe UI" w:eastAsia="Times New Roman" w:hAnsi="Segoe UI" w:cs="Segoe UI"/>
+          <w:color w:val="212529"/>
+          <w:sz w:val="27"/>
+          <w:szCs w:val="27"/>
+        </w:rPr>
+        <w:t>Month</w:t>
+      </w:r>
+    </w:p>
+    <w:p>
+      <w:pPr>
+        <w:shd w:val="clear" w:color="auto" w:fill="FFFFFF"/>
+        <w:spacing w:after="100" w:afterAutospacing="1"/>
+        <w:rPr>
+          <w:rFonts w:ascii="Segoe UI" w:eastAsia="Times New Roman" w:hAnsi="Segoe UI" w:cs="Segoe UI"/>
+          <w:color w:val="212529"/>
+          <w:sz w:val="27"/>
+          <w:szCs w:val="27"/>
+        </w:rPr>
+      </w:pPr>
+      <w:r>
+        <w:rPr>
+          <w:rFonts w:ascii="Segoe UI" w:eastAsia="Times New Roman" w:hAnsi="Segoe UI" w:cs="Segoe UI"/>
+          <w:color w:val="212529"/>
+          <w:sz w:val="27"/>
+          <w:szCs w:val="27"/>
+        </w:rPr>
+        <w:lastRenderedPageBreak/>
+        <w:t>Outlier Temp Events (National)</w:t>
+      </w:r>
+    </w:p>
+    <w:p>
+      <w:pPr>
+        <w:shd w:val="clear" w:color="auto" w:fill="FFFFFF"/>
+        <w:spacing w:after="100" w:afterAutospacing="1"/>
+        <w:rPr>
+          <w:rFonts w:ascii="Segoe UI" w:eastAsia="Times New Roman" w:hAnsi="Segoe UI" w:cs="Segoe UI"/>
+          <w:color w:val="212529"/>
+          <w:sz w:val="27"/>
+          <w:szCs w:val="27"/>
+        </w:rPr>
+      </w:pPr>
+      <w:r>
+        <w:rPr>
+          <w:rFonts w:ascii="Segoe UI" w:eastAsia="Times New Roman" w:hAnsi="Segoe UI" w:cs="Segoe UI"/>
+          <w:color w:val="212529"/>
+          <w:sz w:val="27"/>
+          <w:szCs w:val="27"/>
+        </w:rPr>
+        <w:t>Outlier Precipitation Events (National)</w:t>
+      </w:r>
+    </w:p>
+    <w:p>
+      <w:pPr>
+        <w:shd w:val="clear" w:color="auto" w:fill="FFFFFF"/>
+        <w:spacing w:after="100" w:afterAutospacing="1"/>
+        <w:rPr>
+          <w:rFonts w:ascii="Segoe UI" w:eastAsia="Times New Roman" w:hAnsi="Segoe UI" w:cs="Segoe UI"/>
+          <w:color w:val="212529"/>
+          <w:sz w:val="27"/>
+          <w:szCs w:val="27"/>
+        </w:rPr>
+      </w:pPr>
+      <w:r>
+        <w:rPr>
+          <w:rFonts w:ascii="Segoe UI" w:eastAsia="Times New Roman" w:hAnsi="Segoe UI" w:cs="Segoe UI"/>
+          <w:color w:val="212529"/>
+          <w:sz w:val="27"/>
+          <w:szCs w:val="27"/>
+        </w:rPr>
+        <w:t>Outlier Temp Events by Season (National)</w:t>
+      </w:r>
+    </w:p>
+    <w:p>
+      <w:pPr>
+        <w:shd w:val="clear" w:color="auto" w:fill="FFFFFF"/>
+        <w:spacing w:after="100" w:afterAutospacing="1"/>
+        <w:rPr>
+          <w:rFonts w:ascii="Segoe UI" w:eastAsia="Times New Roman" w:hAnsi="Segoe UI" w:cs="Segoe UI"/>
+          <w:color w:val="212529"/>
+          <w:sz w:val="27"/>
+          <w:szCs w:val="27"/>
+        </w:rPr>
+      </w:pPr>
+      <w:r>
+        <w:rPr>
+          <w:rFonts w:ascii="Segoe UI" w:eastAsia="Times New Roman" w:hAnsi="Segoe UI" w:cs="Segoe UI"/>
+          <w:color w:val="212529"/>
+          <w:sz w:val="27"/>
+          <w:szCs w:val="27"/>
+        </w:rPr>
+        <w:t>Outlier Precipitation Events by Season (National)</w:t>
+      </w:r>
+    </w:p>
+    <w:p>
+      <w:pPr>
+        <w:shd w:val="clear" w:color="auto" w:fill="FFFFFF"/>
+        <w:spacing w:after="100" w:afterAutospacing="1"/>
+        <w:rPr>
+          <w:rFonts w:ascii="Segoe UI" w:eastAsia="Times New Roman" w:hAnsi="Segoe UI" w:cs="Segoe UI"/>
+          <w:color w:val="212529"/>
+          <w:sz w:val="27"/>
+          <w:szCs w:val="27"/>
+        </w:rPr>
+      </w:pPr>
+      <w:r>
+        <w:rPr>
+          <w:rFonts w:ascii="Segoe UI" w:eastAsia="Times New Roman" w:hAnsi="Segoe UI" w:cs="Segoe UI"/>
+          <w:color w:val="212529"/>
+          <w:sz w:val="27"/>
+          <w:szCs w:val="27"/>
+        </w:rPr>
+        <w:t xml:space="preserve">Outlier Temp Events by </w:t>
+      </w:r>
+      <w:r>
+        <w:rPr>
+          <w:rFonts w:ascii="Segoe UI" w:eastAsia="Times New Roman" w:hAnsi="Segoe UI" w:cs="Segoe UI"/>
+          <w:color w:val="212529"/>
+          <w:sz w:val="27"/>
+          <w:szCs w:val="27"/>
+        </w:rPr>
+        <w:t>Month</w:t>
+      </w:r>
+      <w:r>
+        <w:rPr>
+          <w:rFonts w:ascii="Segoe UI" w:eastAsia="Times New Roman" w:hAnsi="Segoe UI" w:cs="Segoe UI"/>
+          <w:color w:val="212529"/>
+          <w:sz w:val="27"/>
+          <w:szCs w:val="27"/>
+        </w:rPr>
+        <w:t xml:space="preserve"> (National)</w:t>
+      </w:r>
+    </w:p>
+    <w:p>
+      <w:pPr>
+        <w:shd w:val="clear" w:color="auto" w:fill="FFFFFF"/>
+        <w:spacing w:after="100" w:afterAutospacing="1"/>
+        <w:rPr>
+          <w:rFonts w:ascii="Segoe UI" w:eastAsia="Times New Roman" w:hAnsi="Segoe UI" w:cs="Segoe UI"/>
+          <w:color w:val="212529"/>
+          <w:sz w:val="27"/>
+          <w:szCs w:val="27"/>
+        </w:rPr>
+      </w:pPr>
+      <w:r>
+        <w:rPr>
+          <w:rFonts w:ascii="Segoe UI" w:eastAsia="Times New Roman" w:hAnsi="Segoe UI" w:cs="Segoe UI"/>
+          <w:color w:val="212529"/>
+          <w:sz w:val="27"/>
+          <w:szCs w:val="27"/>
+        </w:rPr>
+        <w:t xml:space="preserve">Outlier Precipitation Events by </w:t>
+      </w:r>
+      <w:r>
+        <w:rPr>
+          <w:rFonts w:ascii="Segoe UI" w:eastAsia="Times New Roman" w:hAnsi="Segoe UI" w:cs="Segoe UI"/>
+          <w:color w:val="212529"/>
+          <w:sz w:val="27"/>
+          <w:szCs w:val="27"/>
+        </w:rPr>
+        <w:t>Month</w:t>
+      </w:r>
+      <w:r>
+        <w:rPr>
+          <w:rFonts w:ascii="Segoe UI" w:eastAsia="Times New Roman" w:hAnsi="Segoe UI" w:cs="Segoe UI"/>
+          <w:color w:val="212529"/>
+          <w:sz w:val="27"/>
+          <w:szCs w:val="27"/>
+        </w:rPr>
+        <w:t xml:space="preserve"> (National)</w:t>
+      </w:r>
+    </w:p>
+    <w:p>
+      <w:pPr>
+        <w:shd w:val="clear" w:color="auto" w:fill="FFFFFF"/>
+        <w:spacing w:after="100" w:afterAutospacing="1"/>
+        <w:rPr>
+          <w:rFonts w:ascii="Segoe UI" w:eastAsia="Times New Roman" w:hAnsi="Segoe UI" w:cs="Segoe UI"/>
+          <w:color w:val="212529"/>
+          <w:sz w:val="27"/>
+          <w:szCs w:val="27"/>
+        </w:rPr>
+      </w:pPr>
+      <w:r>
+        <w:rPr>
+          <w:rFonts w:ascii="Segoe UI" w:eastAsia="Times New Roman" w:hAnsi="Segoe UI" w:cs="Segoe UI"/>
+          <w:color w:val="212529"/>
+          <w:sz w:val="27"/>
+          <w:szCs w:val="27"/>
+        </w:rPr>
+        <w:t xml:space="preserve">Outlier Temp Events </w:t>
+      </w:r>
+      <w:r>
+        <w:rPr>
+          <w:rFonts w:ascii="Segoe UI" w:eastAsia="Times New Roman" w:hAnsi="Segoe UI" w:cs="Segoe UI"/>
+          <w:color w:val="212529"/>
+          <w:sz w:val="27"/>
+          <w:szCs w:val="27"/>
+        </w:rPr>
+        <w:t>by City</w:t>
+      </w:r>
+    </w:p>
+    <w:p>
+      <w:pPr>
+        <w:shd w:val="clear" w:color="auto" w:fill="FFFFFF"/>
+        <w:spacing w:after="100" w:afterAutospacing="1"/>
+        <w:rPr>
+          <w:rFonts w:ascii="Segoe UI" w:eastAsia="Times New Roman" w:hAnsi="Segoe UI" w:cs="Segoe UI"/>
+          <w:color w:val="212529"/>
+          <w:sz w:val="27"/>
+          <w:szCs w:val="27"/>
+        </w:rPr>
+      </w:pPr>
+      <w:r>
+        <w:rPr>
+          <w:rFonts w:ascii="Segoe UI" w:eastAsia="Times New Roman" w:hAnsi="Segoe UI" w:cs="Segoe UI"/>
+          <w:color w:val="212529"/>
+          <w:sz w:val="27"/>
+          <w:szCs w:val="27"/>
+        </w:rPr>
+        <w:t xml:space="preserve">Outlier Precipitation Events </w:t>
+      </w:r>
+      <w:r>
+        <w:rPr>
+          <w:rFonts w:ascii="Segoe UI" w:eastAsia="Times New Roman" w:hAnsi="Segoe UI" w:cs="Segoe UI"/>
+          <w:color w:val="212529"/>
+          <w:sz w:val="27"/>
+          <w:szCs w:val="27"/>
+        </w:rPr>
+        <w:t>by City</w:t>
+      </w:r>
+    </w:p>
+    <w:p>
+      <w:pPr>
+        <w:shd w:val="clear" w:color="auto" w:fill="FFFFFF"/>
+        <w:spacing w:after="100" w:afterAutospacing="1"/>
+        <w:rPr>
+          <w:rFonts w:ascii="Segoe UI" w:eastAsia="Times New Roman" w:hAnsi="Segoe UI" w:cs="Segoe UI"/>
+          <w:color w:val="212529"/>
+          <w:sz w:val="27"/>
+          <w:szCs w:val="27"/>
+        </w:rPr>
+      </w:pPr>
+      <w:r>
+        <w:rPr>
+          <w:rFonts w:ascii="Segoe UI" w:eastAsia="Times New Roman" w:hAnsi="Segoe UI" w:cs="Segoe UI"/>
+          <w:color w:val="212529"/>
+          <w:sz w:val="27"/>
+          <w:szCs w:val="27"/>
+        </w:rPr>
+        <w:t>Outlier Temp Events by Season by City</w:t>
+      </w:r>
+    </w:p>
+    <w:p>
+      <w:pPr>
+        <w:shd w:val="clear" w:color="auto" w:fill="FFFFFF"/>
+        <w:spacing w:after="100" w:afterAutospacing="1"/>
+        <w:rPr>
+          <w:rFonts w:ascii="Segoe UI" w:eastAsia="Times New Roman" w:hAnsi="Segoe UI" w:cs="Segoe UI"/>
+          <w:color w:val="212529"/>
+          <w:sz w:val="27"/>
+          <w:szCs w:val="27"/>
+        </w:rPr>
+      </w:pPr>
+      <w:r>
+        <w:rPr>
+          <w:rFonts w:ascii="Segoe UI" w:eastAsia="Times New Roman" w:hAnsi="Segoe UI" w:cs="Segoe UI"/>
+          <w:color w:val="212529"/>
+          <w:sz w:val="27"/>
+          <w:szCs w:val="27"/>
+        </w:rPr>
+        <w:t>Outlier Precipitation Events by Season by City</w:t>
+      </w:r>
+    </w:p>
+    <w:p>
+      <w:pPr>
+        <w:shd w:val="clear" w:color="auto" w:fill="FFFFFF"/>
+        <w:spacing w:after="100" w:afterAutospacing="1"/>
+        <w:rPr>
+          <w:rFonts w:ascii="Segoe UI" w:eastAsia="Times New Roman" w:hAnsi="Segoe UI" w:cs="Segoe UI"/>
+          <w:color w:val="212529"/>
+          <w:sz w:val="27"/>
+          <w:szCs w:val="27"/>
+        </w:rPr>
+      </w:pPr>
+      <w:r>
+        <w:rPr>
+          <w:rFonts w:ascii="Segoe UI" w:eastAsia="Times New Roman" w:hAnsi="Segoe UI" w:cs="Segoe UI"/>
+          <w:color w:val="212529"/>
+          <w:sz w:val="27"/>
+          <w:szCs w:val="27"/>
+        </w:rPr>
+        <w:t>Outlier Temp Events by Month by City</w:t>
+      </w:r>
+      <w:r>
+        <w:rPr>
+          <w:rFonts w:ascii="Segoe UI" w:eastAsia="Times New Roman" w:hAnsi="Segoe UI" w:cs="Segoe UI"/>
+          <w:color w:val="212529"/>
+          <w:sz w:val="27"/>
+          <w:szCs w:val="27"/>
+        </w:rPr>
+        <w:t xml:space="preserve"> </w:t>
+      </w:r>
+    </w:p>
+    <w:p>
+      <w:pPr>
+        <w:shd w:val="clear" w:color="auto" w:fill="FFFFFF"/>
+        <w:spacing w:after="100" w:afterAutospacing="1"/>
+        <w:rPr>
+          <w:rFonts w:ascii="Segoe UI" w:eastAsia="Times New Roman" w:hAnsi="Segoe UI" w:cs="Segoe UI"/>
+          <w:color w:val="212529"/>
+          <w:sz w:val="27"/>
+          <w:szCs w:val="27"/>
+        </w:rPr>
+      </w:pPr>
+      <w:r>
+        <w:rPr>
+          <w:rFonts w:ascii="Segoe UI" w:eastAsia="Times New Roman" w:hAnsi="Segoe UI" w:cs="Segoe UI"/>
+          <w:color w:val="212529"/>
+          <w:sz w:val="27"/>
+          <w:szCs w:val="27"/>
+        </w:rPr>
+        <w:t>Outlier Precipitation Events by Month by City</w:t>
+      </w:r>
+    </w:p>
+    <w:p>
+      <w:pPr>
+        <w:shd w:val="clear" w:color="auto" w:fill="FFFFFF"/>
+        <w:spacing w:after="100" w:afterAutospacing="1"/>
+        <w:rPr>
+          <w:rFonts w:ascii="Segoe UI" w:eastAsia="Times New Roman" w:hAnsi="Segoe UI" w:cs="Segoe UI"/>
+          <w:color w:val="212529"/>
+          <w:sz w:val="27"/>
+          <w:szCs w:val="27"/>
+        </w:rPr>
+      </w:pPr>
+      <w:r>
+        <w:rPr>
+          <w:rFonts w:ascii="Segoe UI" w:eastAsia="Times New Roman" w:hAnsi="Segoe UI" w:cs="Segoe UI"/>
+          <w:color w:val="212529"/>
+          <w:sz w:val="27"/>
+          <w:szCs w:val="27"/>
+        </w:rPr>
+        <w:t>Average Annual Temperature Volatility (YOY)</w:t>
+      </w:r>
+    </w:p>
+    <w:p>
+      <w:pPr>
+        <w:shd w:val="clear" w:color="auto" w:fill="FFFFFF"/>
+        <w:spacing w:after="100" w:afterAutospacing="1"/>
+        <w:rPr>
+          <w:rFonts w:ascii="Segoe UI" w:eastAsia="Times New Roman" w:hAnsi="Segoe UI" w:cs="Segoe UI"/>
+          <w:color w:val="212529"/>
+          <w:sz w:val="27"/>
+          <w:szCs w:val="27"/>
+        </w:rPr>
+      </w:pPr>
+      <w:r>
+        <w:rPr>
+          <w:rFonts w:ascii="Segoe UI" w:eastAsia="Times New Roman" w:hAnsi="Segoe UI" w:cs="Segoe UI"/>
+          <w:color w:val="212529"/>
+          <w:sz w:val="27"/>
+          <w:szCs w:val="27"/>
+        </w:rPr>
+        <w:t>Average Monthly Temperature Volatility (MOM)</w:t>
+      </w:r>
+    </w:p>
+    <w:p>
+      <w:pPr>
+        <w:shd w:val="clear" w:color="auto" w:fill="FFFFFF"/>
+        <w:spacing w:after="100" w:afterAutospacing="1"/>
+        <w:rPr>
+          <w:rFonts w:ascii="Segoe UI" w:eastAsia="Times New Roman" w:hAnsi="Segoe UI" w:cs="Segoe UI"/>
+          <w:color w:val="212529"/>
+          <w:sz w:val="27"/>
+          <w:szCs w:val="27"/>
+        </w:rPr>
+      </w:pPr>
+      <w:r>
+        <w:rPr>
+          <w:rFonts w:ascii="Segoe UI" w:eastAsia="Times New Roman" w:hAnsi="Segoe UI" w:cs="Segoe UI"/>
+          <w:color w:val="212529"/>
+          <w:sz w:val="27"/>
+          <w:szCs w:val="27"/>
+        </w:rPr>
+        <w:t>Average Monthly Temperature Volatility by Year (MOM/YOY)</w:t>
+      </w:r>
+    </w:p>
+    <w:p>
+      <w:pPr>
+        <w:shd w:val="clear" w:color="auto" w:fill="FFFFFF"/>
+        <w:spacing w:after="100" w:afterAutospacing="1"/>
+        <w:rPr>
+          <w:rFonts w:ascii="Segoe UI" w:eastAsia="Times New Roman" w:hAnsi="Segoe UI" w:cs="Segoe UI"/>
+          <w:color w:val="212529"/>
+          <w:sz w:val="27"/>
+          <w:szCs w:val="27"/>
+        </w:rPr>
+      </w:pPr>
+    </w:p>
+    <w:p>
+      <w:pPr>
+        <w:shd w:val="clear" w:color="auto" w:fill="FFFFFF"/>
+        <w:spacing w:after="100" w:afterAutospacing="1"/>
+        <w:rPr>
+          <w:rFonts w:ascii="Segoe UI" w:eastAsia="Times New Roman" w:hAnsi="Segoe UI" w:cs="Segoe UI"/>
+          <w:color w:val="212529"/>
+          <w:sz w:val="27"/>
+          <w:szCs w:val="27"/>
+        </w:rPr>
+      </w:pPr>
+    </w:p>
+    <w:p>
+      <w:pPr>
+        <w:shd w:val="clear" w:color="auto" w:fill="FFFFFF"/>
+        <w:spacing w:after="100" w:afterAutospacing="1"/>
+        <w:rPr>
+          <w:rFonts w:ascii="Segoe UI" w:eastAsia="Times New Roman" w:hAnsi="Segoe UI" w:cs="Segoe UI"/>
+          <w:color w:val="212529"/>
+          <w:sz w:val="27"/>
+          <w:szCs w:val="27"/>
+        </w:rPr>
+      </w:pPr>
+    </w:p>
+    <w:p>
+      <w:pPr>
+        <w:shd w:val="clear" w:color="auto" w:fill="FFFFFF"/>
+        <w:spacing w:after="100" w:afterAutospacing="1"/>
+        <w:rPr>
+          <w:rFonts w:ascii="Segoe UI" w:eastAsia="Times New Roman" w:hAnsi="Segoe UI" w:cs="Segoe UI"/>
+          <w:color w:val="212529"/>
+          <w:sz w:val="27"/>
+          <w:szCs w:val="27"/>
+        </w:rPr>
+      </w:pPr>
+    </w:p>
+    <w:p>
+      <w:pPr>
+        <w:shd w:val="clear" w:color="auto" w:fill="FFFFFF"/>
+        <w:spacing w:after="100" w:afterAutospacing="1"/>
+        <w:rPr>
+          <w:rFonts w:ascii="Segoe UI" w:eastAsia="Times New Roman" w:hAnsi="Segoe UI" w:cs="Segoe UI"/>
+          <w:color w:val="212529"/>
+          <w:sz w:val="27"/>
+          <w:szCs w:val="27"/>
+        </w:rPr>
+      </w:pPr>
+    </w:p>
+    <w:p>
+      <w:pPr>
+        <w:shd w:val="clear" w:color="auto" w:fill="FFFFFF"/>
+        <w:spacing w:after="100" w:afterAutospacing="1"/>
         <w:outlineLvl w:val="1"/>
         <w:rPr>
           <w:rFonts w:ascii="Segoe UI" w:eastAsia="Times New Roman" w:hAnsi="Segoe UI" w:cs="Segoe UI"/>
@@ -685,6 +1349,7 @@
           <w:sz w:val="36"/>
           <w:szCs w:val="36"/>
         </w:rPr>
+        <w:lastRenderedPageBreak/>
         <w:t>5. Project Presentation</w:t>
       </w:r>
     </w:p>
@@ -832,7 +1497,6 @@
           <w:sz w:val="27"/>
           <w:szCs w:val="27"/>
         </w:rPr>
-        <w:lastRenderedPageBreak/>
         <w:t>Presentation practice: It’s important to practice before the presentation day. You should practice in front of a mentor so you can get some feedback.</w:t>
       </w:r>
     </w:p>

</xml_diff>